<commit_message>
Agregado mockup con vistas. Arreglado modelo de datos.
</commit_message>
<xml_diff>
--- a/Documentos/Modelo de Datos.docx
+++ b/Documentos/Modelo de Datos.docx
@@ -862,10 +862,10 @@
           <w:noProof/>
         </w:rPr>
         <w:drawing>
-          <wp:inline distT="0" distB="0" distL="0" distR="0" wp14:anchorId="5F63BF71" wp14:editId="700C618F">
+          <wp:inline distT="0" distB="0" distL="0" distR="0" wp14:anchorId="54BC1DEC" wp14:editId="31680801">
             <wp:extent cx="5486400" cy="3662045"/>
             <wp:effectExtent l="0" t="0" r="0" b="0"/>
-            <wp:docPr id="2" name="Picture 2"/>
+            <wp:docPr id="1" name="Picture 1"/>
             <wp:cNvGraphicFramePr>
               <a:graphicFrameLocks xmlns:a="http://schemas.openxmlformats.org/drawingml/2006/main" noChangeAspect="1"/>
             </wp:cNvGraphicFramePr>
@@ -1892,7 +1892,6 @@
                 <w:rFonts w:ascii="Arial" w:hAnsi="Arial"/>
                 <w:b/>
               </w:rPr>
-              <w:lastRenderedPageBreak/>
               <w:t>Relación</w:t>
             </w:r>
             <w:proofErr w:type="spellEnd"/>
@@ -1973,6 +1972,8 @@
             <w:proofErr w:type="spellEnd"/>
           </w:p>
         </w:tc>
+        <w:bookmarkStart w:id="0" w:name="_GoBack"/>
+        <w:bookmarkEnd w:id="0"/>
       </w:tr>
       <w:tr>
         <w:tc>
@@ -2174,7 +2175,13 @@
               <w:rPr>
                 <w:rFonts w:ascii="Arial" w:hAnsi="Arial"/>
               </w:rPr>
-              <w:t>:1</w:t>
+              <w:t>:</w:t>
+            </w:r>
+            <w:r>
+              <w:rPr>
+                <w:rFonts w:ascii="Arial" w:hAnsi="Arial"/>
+              </w:rPr>
+              <w:t>N</w:t>
             </w:r>
             <w:proofErr w:type="gramEnd"/>
           </w:p>
@@ -2357,7 +2364,13 @@
               <w:rPr>
                 <w:rFonts w:ascii="Arial" w:hAnsi="Arial"/>
               </w:rPr>
-              <w:t>1:1</w:t>
+              <w:t>1:</w:t>
+            </w:r>
+            <w:r>
+              <w:rPr>
+                <w:rFonts w:ascii="Arial" w:hAnsi="Arial"/>
+              </w:rPr>
+              <w:t>N</w:t>
             </w:r>
           </w:p>
         </w:tc>
@@ -2467,8 +2480,6 @@
         </w:rPr>
         <w:t xml:space="preserve"> propia</w:t>
       </w:r>
-      <w:bookmarkStart w:id="0" w:name="_GoBack"/>
-      <w:bookmarkEnd w:id="0"/>
     </w:p>
     <w:sectPr>
       <w:pgSz w:w="12240" w:h="15840"/>

</xml_diff>